<commit_message>
rest of the experiments
</commit_message>
<xml_diff>
--- a/reports/Etap1.docx
+++ b/reports/Etap1.docx
@@ -108,15 +108,7 @@
     </w:p>
     <w:p>
       <w:r>
-        <w:t xml:space="preserve">Dana jest siec optyczna opisana za </w:t>
-      </w:r>
-      <w:proofErr w:type="spellStart"/>
-      <w:r>
-        <w:t>pomoca</w:t>
-      </w:r>
-      <w:proofErr w:type="spellEnd"/>
-      <w:r>
-        <w:t xml:space="preserve"> grafu </w:t>
+        <w:t xml:space="preserve">Dana jest siec optyczna opisana za pomoca grafu </w:t>
       </w:r>
       <w:r>
         <w:rPr>
@@ -136,15 +128,7 @@
         <w:t>N</w:t>
       </w:r>
       <w:r>
-        <w:t xml:space="preserve"> jest zbiorem </w:t>
-      </w:r>
-      <w:proofErr w:type="spellStart"/>
-      <w:r>
-        <w:t>wezłów</w:t>
-      </w:r>
-      <w:proofErr w:type="spellEnd"/>
-      <w:r>
-        <w:t xml:space="preserve">, a </w:t>
+        <w:t xml:space="preserve"> jest zbiorem wezłów, a </w:t>
       </w:r>
       <w:r>
         <w:rPr>
@@ -164,34 +148,10 @@
         <w:t>D</w:t>
       </w:r>
       <w:r>
-        <w:t xml:space="preserve"> jest zbiorem </w:t>
-      </w:r>
-      <w:proofErr w:type="spellStart"/>
-      <w:r>
-        <w:t>zapotrzebowań</w:t>
-      </w:r>
-      <w:proofErr w:type="spellEnd"/>
-      <w:r>
-        <w:t xml:space="preserve">, wyrażonych w jednostkach </w:t>
-      </w:r>
-      <w:r>
-        <w:t xml:space="preserve">wielkości </w:t>
-      </w:r>
-      <w:proofErr w:type="spellStart"/>
-      <w:r>
-        <w:t>przesyłu</w:t>
-      </w:r>
-      <w:proofErr w:type="spellEnd"/>
-      <w:r>
-        <w:t xml:space="preserve"> (</w:t>
-      </w:r>
-      <w:proofErr w:type="spellStart"/>
-      <w:r>
-        <w:t>bitrate</w:t>
-      </w:r>
-      <w:proofErr w:type="spellEnd"/>
-      <w:r>
-        <w:t>)</w:t>
+        <w:t xml:space="preserve"> jest zbiorem zapotrzebowań, wyrażonych w jednostkach </w:t>
+      </w:r>
+      <w:r>
+        <w:t>wielkości przesyłu (bitrate)</w:t>
       </w:r>
       <w:r>
         <w:t>. Dla każdego za</w:t>
@@ -242,31 +202,7 @@
         <w:t>ń</w:t>
       </w:r>
       <w:r>
-        <w:t>stwo operatorów genetycznych oraz liczność populacji. Dane pobrać ze strony http://sndlib.zib.de/home.action, dla sieci {\</w:t>
-      </w:r>
-      <w:proofErr w:type="spellStart"/>
-      <w:r>
-        <w:t>it</w:t>
-      </w:r>
-      <w:proofErr w:type="spellEnd"/>
-      <w:r>
-        <w:t xml:space="preserve"> </w:t>
-      </w:r>
-      <w:proofErr w:type="spellStart"/>
-      <w:r>
-        <w:t>janos</w:t>
-      </w:r>
-      <w:proofErr w:type="spellEnd"/>
-      <w:r>
-        <w:t>-</w:t>
-      </w:r>
-      <w:proofErr w:type="spellStart"/>
-      <w:r>
-        <w:t>us</w:t>
-      </w:r>
-      <w:proofErr w:type="spellEnd"/>
-      <w:r>
-        <w:t>-ca}.</w:t>
+        <w:t>stwo operatorów genetycznych oraz liczność populacji. Dane pobrać ze strony http://sndlib.zib.de/home.action, dla sieci {\it janos-us-ca}.</w:t>
       </w:r>
     </w:p>
     <w:p>
@@ -313,43 +249,7 @@
           <w:color w:val="000000"/>
           <w:shd w:val="clear" w:color="auto" w:fill="FFFFFF"/>
         </w:rPr>
-        <w:t>Dane dotyczące sieci </w:t>
-      </w:r>
-      <w:proofErr w:type="spellStart"/>
-      <w:r>
-        <w:rPr>
-          <w:rFonts w:cstheme="minorHAnsi"/>
-          <w:color w:val="000000"/>
-          <w:shd w:val="clear" w:color="auto" w:fill="FFFFFF"/>
-        </w:rPr>
-        <w:t>janos</w:t>
-      </w:r>
-      <w:proofErr w:type="spellEnd"/>
-      <w:r>
-        <w:rPr>
-          <w:rFonts w:cstheme="minorHAnsi"/>
-          <w:color w:val="000000"/>
-          <w:shd w:val="clear" w:color="auto" w:fill="FFFFFF"/>
-        </w:rPr>
-        <w:t>-</w:t>
-      </w:r>
-      <w:proofErr w:type="spellStart"/>
-      <w:r>
-        <w:rPr>
-          <w:rFonts w:cstheme="minorHAnsi"/>
-          <w:color w:val="000000"/>
-          <w:shd w:val="clear" w:color="auto" w:fill="FFFFFF"/>
-        </w:rPr>
-        <w:t>us</w:t>
-      </w:r>
-      <w:proofErr w:type="spellEnd"/>
-      <w:r>
-        <w:rPr>
-          <w:rFonts w:cstheme="minorHAnsi"/>
-          <w:color w:val="000000"/>
-          <w:shd w:val="clear" w:color="auto" w:fill="FFFFFF"/>
-        </w:rPr>
-        <w:t>-ca zostały pobrane ze strony </w:t>
+        <w:t>Dane dotyczące sieci janos-us-ca zostały pobrane ze strony </w:t>
       </w:r>
       <w:hyperlink r:id="rId7" w:tgtFrame="_blank" w:history="1">
         <w:r>
@@ -368,43 +268,7 @@
           <w:color w:val="000000"/>
           <w:shd w:val="clear" w:color="auto" w:fill="FFFFFF"/>
         </w:rPr>
-        <w:t> z zakładki Library/</w:t>
-      </w:r>
-      <w:proofErr w:type="spellStart"/>
-      <w:r>
-        <w:rPr>
-          <w:rFonts w:cstheme="minorHAnsi"/>
-          <w:color w:val="000000"/>
-          <w:shd w:val="clear" w:color="auto" w:fill="FFFFFF"/>
-        </w:rPr>
-        <w:t>download</w:t>
-      </w:r>
-      <w:proofErr w:type="spellEnd"/>
-      <w:r>
-        <w:rPr>
-          <w:rFonts w:cstheme="minorHAnsi"/>
-          <w:color w:val="000000"/>
-          <w:shd w:val="clear" w:color="auto" w:fill="FFFFFF"/>
-        </w:rPr>
-        <w:t>/</w:t>
-      </w:r>
-      <w:proofErr w:type="spellStart"/>
-      <w:r>
-        <w:rPr>
-          <w:rFonts w:cstheme="minorHAnsi"/>
-          <w:color w:val="000000"/>
-          <w:shd w:val="clear" w:color="auto" w:fill="FFFFFF"/>
-        </w:rPr>
-        <w:t>all_networks</w:t>
-      </w:r>
-      <w:proofErr w:type="spellEnd"/>
-      <w:r>
-        <w:rPr>
-          <w:rFonts w:cstheme="minorHAnsi"/>
-          <w:color w:val="000000"/>
-          <w:shd w:val="clear" w:color="auto" w:fill="FFFFFF"/>
-        </w:rPr>
-        <w:t xml:space="preserve">. Po pobraniu i rozpakowaniu archiwum dane wzięliśmy z pliku janos_us_ca.txt. </w:t>
+        <w:t xml:space="preserve"> z zakładki Library/download/all_networks. Po pobraniu i rozpakowaniu archiwum dane wzięliśmy z pliku janos_us_ca.txt. </w:t>
       </w:r>
     </w:p>
     <w:p>
@@ -433,15 +297,7 @@
         <w:contextualSpacing/>
       </w:pPr>
       <w:r>
-        <w:t xml:space="preserve">39 </w:t>
-      </w:r>
-      <w:proofErr w:type="spellStart"/>
-      <w:r>
-        <w:t>węzłow</w:t>
-      </w:r>
-      <w:proofErr w:type="spellEnd"/>
-      <w:r>
-        <w:t xml:space="preserve"> o atrybutach:</w:t>
+        <w:t>39 węzłow o atrybutach:</w:t>
       </w:r>
     </w:p>
     <w:p>
@@ -549,13 +405,8 @@
         <w:contextualSpacing/>
       </w:pPr>
       <w:r>
-        <w:t xml:space="preserve">Koszt </w:t>
-      </w:r>
-      <w:proofErr w:type="spellStart"/>
-      <w:r>
-        <w:t>modulu</w:t>
-      </w:r>
-      <w:proofErr w:type="spellEnd"/>
+        <w:t>Koszt modulu</w:t>
+      </w:r>
     </w:p>
     <w:p>
       <w:pPr>
@@ -626,13 +477,8 @@
         <w:contextualSpacing/>
       </w:pPr>
       <w:r>
-        <w:t xml:space="preserve">Wartość zapotrzebowania </w:t>
-      </w:r>
-      <w:proofErr w:type="spellStart"/>
-      <w:r>
-        <w:t>bitrate</w:t>
-      </w:r>
-      <w:proofErr w:type="spellEnd"/>
+        <w:t>Wartość zapotrzebowania bitrate</w:t>
+      </w:r>
     </w:p>
     <w:p>
       <w:pPr>
@@ -765,40 +611,19 @@
         <w:t>zapotrzebowanie na wielkość</w:t>
       </w:r>
       <w:r>
+        <w:t xml:space="preserve"> przesyłu</w:t>
+      </w:r>
+      <w:r>
         <w:t xml:space="preserve"> </w:t>
       </w:r>
-      <w:proofErr w:type="spellStart"/>
-      <w:r>
-        <w:t>przesyłu</w:t>
-      </w:r>
-      <w:proofErr w:type="spellEnd"/>
-      <w:r>
-        <w:t xml:space="preserve"> </w:t>
-      </w:r>
-      <w:r>
-        <w:t>(</w:t>
-      </w:r>
-      <w:proofErr w:type="spellStart"/>
-      <w:r>
-        <w:t>bitrate</w:t>
-      </w:r>
-      <w:proofErr w:type="spellEnd"/>
-      <w:r>
-        <w:t xml:space="preserve">) </w:t>
+      <w:r>
+        <w:t xml:space="preserve">(bitrate) </w:t>
       </w:r>
       <w:r>
         <w:t>pomiędzy każdymi dwoma węzłami w sieci</w:t>
       </w:r>
       <w:r>
-        <w:t xml:space="preserve"> (zakładamy, że </w:t>
-      </w:r>
-      <w:proofErr w:type="spellStart"/>
-      <w:r>
-        <w:t>przesył</w:t>
-      </w:r>
-      <w:proofErr w:type="spellEnd"/>
-      <w:r>
-        <w:t xml:space="preserve"> jest dwukierunkowy)</w:t>
+        <w:t xml:space="preserve"> (zakładamy, że przesył jest dwukierunkowy)</w:t>
       </w:r>
     </w:p>
     <w:p>
@@ -836,16 +661,11 @@
           <w:numId w:val="18"/>
         </w:numPr>
       </w:pPr>
-      <w:proofErr w:type="spellStart"/>
       <w:r>
         <w:t>p</w:t>
       </w:r>
       <w:r>
-        <w:t>rzesył</w:t>
-      </w:r>
-      <w:proofErr w:type="spellEnd"/>
-      <w:r>
-        <w:t xml:space="preserve"> pomiędzy parą węzłów odbywa się za pomocą pary transponderów o określonej pojemności</w:t>
+        <w:t>rzesył pomiędzy parą węzłów odbywa się za pomocą pary transponderów o określonej pojemności</w:t>
       </w:r>
       <w:r>
         <w:t xml:space="preserve"> i koszcie</w:t>
@@ -993,15 +813,7 @@
         </m:r>
       </m:oMath>
       <w:r>
-        <w:t xml:space="preserve"> – zbi</w:t>
-      </w:r>
-      <w:proofErr w:type="spellStart"/>
-      <w:r>
-        <w:t>ór</w:t>
-      </w:r>
-      <w:proofErr w:type="spellEnd"/>
-      <w:r>
-        <w:t xml:space="preserve"> krawędzi</w:t>
+        <w:t xml:space="preserve"> – zbiór krawędzi</w:t>
       </w:r>
     </w:p>
     <w:p>
@@ -1274,15 +1086,7 @@
         <w:t>–</w:t>
       </w:r>
       <w:r>
-        <w:t xml:space="preserve"> </w:t>
-      </w:r>
-      <w:proofErr w:type="spellStart"/>
-      <w:r>
-        <w:t>bitrate</w:t>
-      </w:r>
-      <w:proofErr w:type="spellEnd"/>
-      <w:r>
-        <w:t xml:space="preserve"> </w:t>
+        <w:t xml:space="preserve"> bitrate </w:t>
       </w:r>
       <w:r>
         <w:t>wymagany z węzł</w:t>
@@ -1357,19 +1161,11 @@
         </w:rPr>
         <w:t xml:space="preserve">binarna równa 1 gdy </w:t>
       </w:r>
-      <w:proofErr w:type="spellStart"/>
       <w:r>
         <w:rPr>
           <w:iCs/>
         </w:rPr>
-        <w:t>przesył</w:t>
-      </w:r>
-      <w:proofErr w:type="spellEnd"/>
-      <w:r>
-        <w:rPr>
-          <w:iCs/>
-        </w:rPr>
-        <w:t xml:space="preserve"> przez parę transponderów odbywa się </w:t>
+        <w:t xml:space="preserve">przesył przez parę transponderów odbywa się </w:t>
       </w:r>
       <w:r>
         <w:rPr>
@@ -1602,15 +1398,7 @@
         <w:t>a</w:t>
       </w:r>
       <w:r>
-        <w:t xml:space="preserve"> na </w:t>
-      </w:r>
-      <w:proofErr w:type="spellStart"/>
-      <w:r>
-        <w:t>przesył</w:t>
-      </w:r>
-      <w:proofErr w:type="spellEnd"/>
-      <w:r>
-        <w:t>:</w:t>
+        <w:t xml:space="preserve"> na przesył:</w:t>
       </w:r>
     </w:p>
     <w:p>
@@ -1939,16 +1727,11 @@
         <w:ind w:left="0"/>
       </w:pPr>
       <w:r>
-        <w:t xml:space="preserve">Każde rozwiązanie składa się z realizacji </w:t>
-      </w:r>
-      <w:proofErr w:type="spellStart"/>
-      <w:r>
-        <w:t>zapotrzebowa</w:t>
+        <w:t>Każde rozwiązanie składa się z realizacji zapotrzebowa</w:t>
       </w:r>
       <w:r>
         <w:t>ń</w:t>
       </w:r>
-      <w:proofErr w:type="spellEnd"/>
       <w:r>
         <w:t xml:space="preserve"> zapisanych w ten sposób</w:t>
       </w:r>
@@ -1994,7 +1777,6 @@
       <w:r>
         <w:t xml:space="preserve">rodzica A z prawdopodobieństwem </w:t>
       </w:r>
-      <w:proofErr w:type="spellStart"/>
       <w:r>
         <w:rPr>
           <w:i/>
@@ -2008,9 +1790,8 @@
           <w:iCs/>
           <w:vertAlign w:val="subscript"/>
         </w:rPr>
-        <w:t>k</w:t>
-      </w:r>
-      <w:proofErr w:type="spellEnd"/>
+        <w:t>c</w:t>
+      </w:r>
       <w:r>
         <w:t xml:space="preserve"> </w:t>
       </w:r>
@@ -2022,15 +1803,7 @@
           <w:i/>
           <w:iCs/>
         </w:rPr>
-        <w:t xml:space="preserve"> </w:t>
-      </w:r>
-      <w:proofErr w:type="spellStart"/>
-      <w:r>
-        <w:rPr>
-          <w:i/>
-          <w:iCs/>
-        </w:rPr>
-        <w:t>p</w:t>
+        <w:t xml:space="preserve"> p</w:t>
       </w:r>
       <w:r>
         <w:rPr>
@@ -2040,9 +1813,8 @@
         </w:rPr>
         <w:t>k</w:t>
       </w:r>
-      <w:proofErr w:type="spellEnd"/>
-      <w:r>
-        <w:t>. W efekcie otrzymuje się nowego osobnika.</w:t>
+      <w:r>
+        <w:t xml:space="preserve"> dla pierwszego potomka, i z odwrotnym prawdpodopodobieństwem dla drugiego potomka. </w:t>
       </w:r>
     </w:p>
     <w:p>
@@ -2071,12 +1843,14 @@
       </w:r>
       <w:bookmarkEnd w:id="4"/>
       <w:r>
-        <w:t xml:space="preserve">się poprzez zmianę ścieżki </w:t>
-      </w:r>
-      <w:r>
-        <w:t xml:space="preserve">z prawdopodobieństwem </w:t>
-      </w:r>
-      <w:proofErr w:type="spellStart"/>
+        <w:t>się poprz</w:t>
+      </w:r>
+      <w:r>
+        <w:t>ez losowanie nowych transponderów dla zapotrzebowania z prawdopodobienstwem</w:t>
+      </w:r>
+      <w:r>
+        <w:t xml:space="preserve"> </w:t>
+      </w:r>
       <w:r>
         <w:rPr>
           <w:i/>
@@ -2090,84 +1864,10 @@
           <w:iCs/>
           <w:vertAlign w:val="subscript"/>
         </w:rPr>
-        <w:t>p</w:t>
-      </w:r>
-      <w:proofErr w:type="spellEnd"/>
-      <w:r>
-        <w:t xml:space="preserve"> z na </w:t>
-      </w:r>
-      <w:r>
-        <w:t>drugą</w:t>
+        <w:t>m</w:t>
       </w:r>
       <w:r>
         <w:t>.</w:t>
-      </w:r>
-    </w:p>
-    <w:p>
-      <w:r>
-        <w:t xml:space="preserve">Zmiany </w:t>
-      </w:r>
-      <w:r>
-        <w:t xml:space="preserve">realizacji przez transpondery z </w:t>
-      </w:r>
-      <w:proofErr w:type="spellStart"/>
-      <w:r>
-        <w:t>prawdopobieństwem</w:t>
-      </w:r>
-      <w:proofErr w:type="spellEnd"/>
-      <w:r>
-        <w:t xml:space="preserve"> </w:t>
-      </w:r>
-      <w:proofErr w:type="spellStart"/>
-      <w:r>
-        <w:rPr>
-          <w:i/>
-          <w:iCs/>
-        </w:rPr>
-        <w:t>p</w:t>
-      </w:r>
-      <w:r>
-        <w:rPr>
-          <w:i/>
-          <w:iCs/>
-          <w:vertAlign w:val="subscript"/>
-        </w:rPr>
-        <w:t>t</w:t>
-      </w:r>
-      <w:proofErr w:type="spellEnd"/>
-      <w:r>
-        <w:rPr>
-          <w:i/>
-          <w:iCs/>
-        </w:rPr>
-        <w:t xml:space="preserve"> </w:t>
-      </w:r>
-      <w:r>
-        <w:t>wykonanie losowo jednej z operacji (każda ma taką samą wagę):</w:t>
-      </w:r>
-    </w:p>
-    <w:p>
-      <w:pPr>
-        <w:pStyle w:val="Akapitzlist"/>
-        <w:numPr>
-          <w:ilvl w:val="0"/>
-          <w:numId w:val="19"/>
-        </w:numPr>
-      </w:pPr>
-      <w:r>
-        <w:t>Scalenie 2 transponderów w jeden większy</w:t>
-      </w:r>
-    </w:p>
-    <w:p>
-      <w:pPr>
-        <w:pStyle w:val="Akapitzlist"/>
-        <w:numPr>
-          <w:ilvl w:val="0"/>
-          <w:numId w:val="19"/>
-        </w:numPr>
-      </w:pPr>
-      <w:r>
-        <w:t>Rozbicie transpondera na 2 mniejsze</w:t>
       </w:r>
     </w:p>
     <w:p>
@@ -2222,17 +1922,11 @@
           <w:numId w:val="15"/>
         </w:numPr>
       </w:pPr>
-      <w:proofErr w:type="spellStart"/>
-      <w:r>
-        <w:lastRenderedPageBreak/>
+      <w:r>
         <w:t>Optymalne</w:t>
       </w:r>
       <w:r>
-        <w:t>Rozwiązanie</w:t>
-      </w:r>
-      <w:proofErr w:type="spellEnd"/>
-      <w:r>
-        <w:t xml:space="preserve"> &lt;- </w:t>
+        <w:t xml:space="preserve">Rozwiązanie &lt;- </w:t>
       </w:r>
       <w:r>
         <w:t>Ewaluacja populacji</w:t>
@@ -2334,6 +2028,7 @@
         </w:numPr>
       </w:pPr>
       <w:r>
+        <w:lastRenderedPageBreak/>
         <w:t>C &lt;- krzyżowanie populacji(O)</w:t>
       </w:r>
     </w:p>
@@ -2387,16 +2082,11 @@
           <w:numId w:val="15"/>
         </w:numPr>
       </w:pPr>
-      <w:proofErr w:type="spellStart"/>
       <w:r>
         <w:t>Optymalne</w:t>
       </w:r>
       <w:r>
-        <w:t>Rozwiązanie</w:t>
-      </w:r>
-      <w:proofErr w:type="spellEnd"/>
-      <w:r>
-        <w:t xml:space="preserve">, </w:t>
+        <w:t xml:space="preserve">Rozwiązanie, </w:t>
       </w:r>
       <w:r>
         <w:rPr>
@@ -2497,7 +2187,7 @@
         </w:rPr>
       </w:pPr>
       <w:r>
-        <w:t>Plan eksperymentów</w:t>
+        <w:t>Eksperymenty</w:t>
       </w:r>
     </w:p>
     <w:p>
@@ -2546,7 +2236,6 @@
       <w:r>
         <w:t xml:space="preserve">Współczynnik mutacji </w:t>
       </w:r>
-      <w:proofErr w:type="spellStart"/>
       <w:r>
         <w:rPr>
           <w:i/>
@@ -2560,9 +2249,8 @@
           <w:iCs/>
           <w:vertAlign w:val="subscript"/>
         </w:rPr>
-        <w:t>k</w:t>
-      </w:r>
-      <w:proofErr w:type="spellEnd"/>
+        <w:t>m</w:t>
+      </w:r>
     </w:p>
     <w:p>
       <w:pPr>
@@ -2573,9 +2261,8 @@
         </w:numPr>
       </w:pPr>
       <w:r>
-        <w:t xml:space="preserve">Współczynnik mutacji </w:t>
-      </w:r>
-      <w:proofErr w:type="spellStart"/>
+        <w:t xml:space="preserve">Współczynnik krzyżowania </w:t>
+      </w:r>
       <w:r>
         <w:rPr>
           <w:i/>
@@ -2589,38 +2276,8 @@
           <w:iCs/>
           <w:vertAlign w:val="subscript"/>
         </w:rPr>
-        <w:t>p</w:t>
-      </w:r>
-      <w:proofErr w:type="spellEnd"/>
-    </w:p>
-    <w:p>
-      <w:pPr>
-        <w:pStyle w:val="Akapitzlist"/>
-        <w:numPr>
-          <w:ilvl w:val="0"/>
-          <w:numId w:val="20"/>
-        </w:numPr>
-      </w:pPr>
-      <w:r>
-        <w:t xml:space="preserve">Współczynnik mutacji </w:t>
-      </w:r>
-      <w:proofErr w:type="spellStart"/>
-      <w:r>
-        <w:rPr>
-          <w:i/>
-          <w:iCs/>
-        </w:rPr>
-        <w:t>p</w:t>
-      </w:r>
-      <w:r>
-        <w:rPr>
-          <w:i/>
-          <w:iCs/>
-          <w:vertAlign w:val="subscript"/>
-        </w:rPr>
-        <w:t>t</w:t>
-      </w:r>
-      <w:proofErr w:type="spellEnd"/>
+        <w:t>c</w:t>
+      </w:r>
     </w:p>
     <w:p/>
     <w:p>

</xml_diff>